<commit_message>
fixed bug where snake freezes when the speed is over 10
</commit_message>
<xml_diff>
--- a/assets/derrick-johnson-resume.docx
+++ b/assets/derrick-johnson-resume.docx
@@ -759,7 +759,7 @@
           <w:szCs w:val="24"/>
           <w:rtl w:val="0"/>
         </w:rPr>
-        <w:t xml:space="preserve">Developed and maintained Python/ PHP scripts for automating routine Active Directory tasks, demonstrating proficiency in scripting and automation.</w:t>
+        <w:t xml:space="preserve">Developed and maintained Python/PHP scripts for automating routine Active Directory tasks, demonstrating proficiency in scripting and automation.</w:t>
       </w:r>
     </w:p>
     <w:p>
@@ -912,7 +912,7 @@
           <w:szCs w:val="24"/>
           <w:rtl w:val="0"/>
         </w:rPr>
-        <w:t xml:space="preserve">Investor Management Services | Creative Developer</w:t>
+        <w:t xml:space="preserve">RealPage (Formerly Investor Management Services) | Creative Developer</w:t>
       </w:r>
       <w:r>
         <w:rPr>
@@ -1017,7 +1017,7 @@
           <w:szCs w:val="24"/>
           <w:rtl w:val="0"/>
         </w:rPr>
-        <w:t xml:space="preserve">Linium | Web Developer</w:t>
+        <w:t xml:space="preserve">Phyton (Formerly Linium) | Web Developer</w:t>
       </w:r>
       <w:r>
         <w:rPr>

</xml_diff>